<commit_message>
Azure related learning docs
</commit_message>
<xml_diff>
--- a/New Word file.docx
+++ b/New Word file.docx
@@ -7,6 +7,7 @@
         <w:rPr>
           <w:b/>
           <w:bCs/>
+          <w:u w:val="single"/>
         </w:rPr>
       </w:pPr>
       <w:r>
@@ -14,8 +15,17 @@
           <w:b/>
           <w:bCs/>
           <w:highlight w:val="yellow"/>
-        </w:rPr>
-        <w:t>Azure Functions</w:t>
+          <w:u w:val="single"/>
+        </w:rPr>
+        <w:t xml:space="preserve">Azure </w:t>
+      </w:r>
+      <w:r>
+        <w:rPr>
+          <w:b/>
+          <w:bCs/>
+          <w:u w:val="single"/>
+        </w:rPr>
+        <w:t>Functions</w:t>
       </w:r>
     </w:p>
     <w:p>
@@ -40,15 +50,7 @@
           <w:color w:val="161616"/>
           <w:shd w:val="clear" w:color="auto" w:fill="FFFFFF"/>
         </w:rPr>
-        <w:t xml:space="preserve"> </w:t>
-      </w:r>
-      <w:r>
-        <w:rPr>
-          <w:rFonts w:ascii="Segoe UI" w:hAnsi="Segoe UI" w:cs="Segoe UI"/>
-          <w:color w:val="161616"/>
-          <w:shd w:val="clear" w:color="auto" w:fill="FFFFFF"/>
-        </w:rPr>
-        <w:t> Instead of worrying about deploying and maintaining servers, the cloud infrastructure provides all the up-to-date resources needed to keep your applications running.</w:t>
+        <w:t xml:space="preserve">  Instead of worrying about deploying and maintaining servers, the cloud infrastructure provides all the up-to-date resources needed to keep your applications running.</w:t>
       </w:r>
     </w:p>
     <w:p>
@@ -84,7 +86,7 @@
         </w:rPr>
         <w:t>Functions provides a comprehensive set of event-driven </w:t>
       </w:r>
-      <w:hyperlink r:id="rId4" w:history="1">
+      <w:hyperlink r:id="rId5" w:history="1">
         <w:r>
           <w:rPr>
             <w:rStyle w:val="Hyperlink"/>
@@ -137,7 +139,7 @@
         </w:rPr>
         <w:t xml:space="preserve"> development tools and then deploy your code to the Azure cloud. Functions provides native support for developing in </w:t>
       </w:r>
-      <w:hyperlink r:id="rId5" w:history="1">
+      <w:hyperlink r:id="rId6" w:history="1">
         <w:r>
           <w:rPr>
             <w:rStyle w:val="Hyperlink"/>
@@ -155,7 +157,7 @@
         </w:rPr>
         <w:t>, plus the ability to use </w:t>
       </w:r>
-      <w:hyperlink r:id="rId6" w:history="1">
+      <w:hyperlink r:id="rId7" w:history="1">
         <w:r>
           <w:rPr>
             <w:rStyle w:val="Hyperlink"/>
@@ -181,6 +183,7 @@
           <w:b/>
           <w:bCs/>
           <w:color w:val="161616"/>
+          <w:u w:val="single"/>
           <w:shd w:val="clear" w:color="auto" w:fill="FFFFFF"/>
         </w:rPr>
       </w:pPr>
@@ -198,7 +201,7 @@
           <w:b/>
           <w:bCs/>
           <w:color w:val="161616"/>
-          <w:highlight w:val="yellow"/>
+          <w:u w:val="single"/>
           <w:shd w:val="clear" w:color="auto" w:fill="FFFFFF"/>
         </w:rPr>
         <w:t>Scenarios</w:t>
@@ -233,25 +236,659 @@
       <w:pPr>
         <w:rPr>
           <w:rFonts w:ascii="Segoe UI" w:hAnsi="Segoe UI" w:cs="Segoe UI"/>
-          <w:color w:val="161616"/>
-          <w:shd w:val="clear" w:color="auto" w:fill="FFFFFF"/>
-        </w:rPr>
-      </w:pPr>
-    </w:p>
-    <w:p>
-      <w:pPr>
-        <w:rPr>
           <w:b/>
           <w:bCs/>
-        </w:rPr>
-      </w:pPr>
-      <w:r>
-        <w:rPr>
+          <w:color w:val="161616"/>
+          <w:u w:val="single"/>
+          <w:shd w:val="clear" w:color="auto" w:fill="FFFFFF"/>
+        </w:rPr>
+      </w:pPr>
+      <w:r>
+        <w:rPr>
+          <w:rFonts w:ascii="Segoe UI" w:hAnsi="Segoe UI" w:cs="Segoe UI"/>
           <w:b/>
           <w:bCs/>
+          <w:color w:val="161616"/>
+          <w:u w:val="single"/>
+          <w:shd w:val="clear" w:color="auto" w:fill="FFFFFF"/>
+        </w:rPr>
+        <w:t>What are Durable functions</w:t>
+      </w:r>
+    </w:p>
+    <w:p>
+      <w:pPr>
+        <w:rPr>
+          <w:rFonts w:ascii="Segoe UI" w:hAnsi="Segoe UI" w:cs="Segoe UI"/>
+          <w:color w:val="161616"/>
+          <w:shd w:val="clear" w:color="auto" w:fill="FFFFFF"/>
+        </w:rPr>
+      </w:pPr>
+      <w:r>
+        <w:rPr>
+          <w:b/>
+          <w:bCs/>
         </w:rPr>
         <w:t xml:space="preserve"> </w:t>
       </w:r>
+      <w:r>
+        <w:rPr>
+          <w:rStyle w:val="Emphasis"/>
+          <w:rFonts w:ascii="Segoe UI" w:hAnsi="Segoe UI" w:cs="Segoe UI"/>
+          <w:color w:val="161616"/>
+          <w:shd w:val="clear" w:color="auto" w:fill="FFFFFF"/>
+        </w:rPr>
+        <w:t>Durable Functions</w:t>
+      </w:r>
+      <w:r>
+        <w:rPr>
+          <w:rFonts w:ascii="Segoe UI" w:hAnsi="Segoe UI" w:cs="Segoe UI"/>
+          <w:color w:val="161616"/>
+          <w:shd w:val="clear" w:color="auto" w:fill="FFFFFF"/>
+        </w:rPr>
+        <w:t> is a feature of </w:t>
+      </w:r>
+      <w:hyperlink r:id="rId8" w:history="1">
+        <w:r>
+          <w:rPr>
+            <w:rStyle w:val="Hyperlink"/>
+            <w:rFonts w:ascii="Segoe UI" w:hAnsi="Segoe UI" w:cs="Segoe UI"/>
+            <w:shd w:val="clear" w:color="auto" w:fill="FFFFFF"/>
+          </w:rPr>
+          <w:t>Azure Fun</w:t>
+        </w:r>
+        <w:r>
+          <w:rPr>
+            <w:rStyle w:val="Hyperlink"/>
+            <w:rFonts w:ascii="Segoe UI" w:hAnsi="Segoe UI" w:cs="Segoe UI"/>
+            <w:shd w:val="clear" w:color="auto" w:fill="FFFFFF"/>
+          </w:rPr>
+          <w:t>c</w:t>
+        </w:r>
+        <w:r>
+          <w:rPr>
+            <w:rStyle w:val="Hyperlink"/>
+            <w:rFonts w:ascii="Segoe UI" w:hAnsi="Segoe UI" w:cs="Segoe UI"/>
+            <w:shd w:val="clear" w:color="auto" w:fill="FFFFFF"/>
+          </w:rPr>
+          <w:t>tions</w:t>
+        </w:r>
+      </w:hyperlink>
+      <w:r>
+        <w:rPr>
+          <w:rFonts w:ascii="Segoe UI" w:hAnsi="Segoe UI" w:cs="Segoe UI"/>
+          <w:color w:val="161616"/>
+          <w:shd w:val="clear" w:color="auto" w:fill="FFFFFF"/>
+        </w:rPr>
+        <w:t> that lets you write stateful functions in a serverless compute environment. </w:t>
+      </w:r>
+      <w:r>
+        <w:rPr>
+          <w:rFonts w:ascii="Segoe UI" w:hAnsi="Segoe UI" w:cs="Segoe UI"/>
+          <w:color w:val="161616"/>
+          <w:shd w:val="clear" w:color="auto" w:fill="FFFFFF"/>
+        </w:rPr>
+        <w:t xml:space="preserve">The </w:t>
+      </w:r>
+      <w:r>
+        <w:rPr>
+          <w:rFonts w:ascii="Segoe UI" w:hAnsi="Segoe UI" w:cs="Segoe UI"/>
+          <w:b/>
+          <w:bCs/>
+          <w:color w:val="161616"/>
+          <w:shd w:val="clear" w:color="auto" w:fill="FFFFFF"/>
+        </w:rPr>
+        <w:t>extension</w:t>
+      </w:r>
+      <w:r>
+        <w:rPr>
+          <w:rFonts w:ascii="Segoe UI" w:hAnsi="Segoe UI" w:cs="Segoe UI"/>
+          <w:color w:val="161616"/>
+          <w:shd w:val="clear" w:color="auto" w:fill="FFFFFF"/>
+        </w:rPr>
+        <w:t xml:space="preserve"> lets you define stateful workflows by writing </w:t>
+      </w:r>
+      <w:hyperlink r:id="rId9" w:history="1">
+        <w:r>
+          <w:rPr>
+            <w:rStyle w:val="Emphasis"/>
+            <w:rFonts w:ascii="Segoe UI" w:hAnsi="Segoe UI" w:cs="Segoe UI"/>
+            <w:b/>
+            <w:bCs/>
+            <w:color w:val="0000FF"/>
+            <w:shd w:val="clear" w:color="auto" w:fill="FFFFFF"/>
+          </w:rPr>
+          <w:t>orchestrator functions</w:t>
+        </w:r>
+      </w:hyperlink>
+      <w:r>
+        <w:rPr>
+          <w:rFonts w:ascii="Segoe UI" w:hAnsi="Segoe UI" w:cs="Segoe UI"/>
+          <w:color w:val="161616"/>
+          <w:shd w:val="clear" w:color="auto" w:fill="FFFFFF"/>
+        </w:rPr>
+        <w:t> and stateful entities by writing </w:t>
+      </w:r>
+      <w:hyperlink r:id="rId10" w:history="1">
+        <w:r>
+          <w:rPr>
+            <w:rStyle w:val="Emphasis"/>
+            <w:rFonts w:ascii="Segoe UI" w:hAnsi="Segoe UI" w:cs="Segoe UI"/>
+            <w:color w:val="0000FF"/>
+            <w:shd w:val="clear" w:color="auto" w:fill="FFFFFF"/>
+          </w:rPr>
+          <w:t>entity functions</w:t>
+        </w:r>
+      </w:hyperlink>
+      <w:r>
+        <w:rPr>
+          <w:rFonts w:ascii="Segoe UI" w:hAnsi="Segoe UI" w:cs="Segoe UI"/>
+          <w:color w:val="161616"/>
+          <w:shd w:val="clear" w:color="auto" w:fill="FFFFFF"/>
+        </w:rPr>
+        <w:t> using the Azure Functions programming model. Behind the scenes, the extension manages state, checkpoints, and restarts for you, allowing you to focus on your business logic.</w:t>
+      </w:r>
+    </w:p>
+    <w:p>
+      <w:pPr>
+        <w:pStyle w:val="NormalWeb"/>
+        <w:shd w:val="clear" w:color="auto" w:fill="FFFFFF"/>
+        <w:rPr>
+          <w:rFonts w:ascii="Segoe UI" w:hAnsi="Segoe UI" w:cs="Segoe UI"/>
+          <w:color w:val="161616"/>
+        </w:rPr>
+      </w:pPr>
+      <w:r>
+        <w:rPr>
+          <w:rFonts w:ascii="Segoe UI" w:hAnsi="Segoe UI" w:cs="Segoe UI"/>
+          <w:color w:val="161616"/>
+        </w:rPr>
+        <w:t>The following sections describe typical application patterns that can benefit from Durable Functions:</w:t>
+      </w:r>
+    </w:p>
+    <w:p>
+      <w:pPr>
+        <w:numPr>
+          <w:ilvl w:val="0"/>
+          <w:numId w:val="1"/>
+        </w:numPr>
+        <w:shd w:val="clear" w:color="auto" w:fill="FFFFFF"/>
+        <w:spacing w:after="0" w:line="240" w:lineRule="auto"/>
+        <w:ind w:left="1290"/>
+        <w:rPr>
+          <w:rFonts w:ascii="Segoe UI" w:hAnsi="Segoe UI" w:cs="Segoe UI"/>
+          <w:color w:val="161616"/>
+        </w:rPr>
+      </w:pPr>
+      <w:hyperlink r:id="rId11" w:anchor="chaining" w:history="1">
+        <w:r>
+          <w:rPr>
+            <w:rStyle w:val="Hyperlink"/>
+            <w:rFonts w:ascii="Segoe UI" w:hAnsi="Segoe UI" w:cs="Segoe UI"/>
+          </w:rPr>
+          <w:t>Function chaining</w:t>
+        </w:r>
+      </w:hyperlink>
+    </w:p>
+    <w:p>
+      <w:pPr>
+        <w:numPr>
+          <w:ilvl w:val="0"/>
+          <w:numId w:val="1"/>
+        </w:numPr>
+        <w:shd w:val="clear" w:color="auto" w:fill="FFFFFF"/>
+        <w:spacing w:after="0" w:line="240" w:lineRule="auto"/>
+        <w:ind w:left="1290"/>
+        <w:rPr>
+          <w:rFonts w:ascii="Segoe UI" w:hAnsi="Segoe UI" w:cs="Segoe UI"/>
+          <w:color w:val="161616"/>
+        </w:rPr>
+      </w:pPr>
+      <w:hyperlink r:id="rId12" w:anchor="fan-in-out" w:history="1">
+        <w:r>
+          <w:rPr>
+            <w:rStyle w:val="Hyperlink"/>
+            <w:rFonts w:ascii="Segoe UI" w:hAnsi="Segoe UI" w:cs="Segoe UI"/>
+          </w:rPr>
+          <w:t>Fan-out/fan-in</w:t>
+        </w:r>
+      </w:hyperlink>
+    </w:p>
+    <w:p>
+      <w:pPr>
+        <w:numPr>
+          <w:ilvl w:val="0"/>
+          <w:numId w:val="1"/>
+        </w:numPr>
+        <w:shd w:val="clear" w:color="auto" w:fill="FFFFFF"/>
+        <w:spacing w:after="0" w:line="240" w:lineRule="auto"/>
+        <w:ind w:left="1290"/>
+        <w:rPr>
+          <w:rFonts w:ascii="Segoe UI" w:hAnsi="Segoe UI" w:cs="Segoe UI"/>
+          <w:color w:val="161616"/>
+        </w:rPr>
+      </w:pPr>
+      <w:hyperlink r:id="rId13" w:anchor="async-http" w:history="1">
+        <w:r>
+          <w:rPr>
+            <w:rStyle w:val="Hyperlink"/>
+            <w:rFonts w:ascii="Segoe UI" w:hAnsi="Segoe UI" w:cs="Segoe UI"/>
+          </w:rPr>
+          <w:t>Async HTTP APIs</w:t>
+        </w:r>
+      </w:hyperlink>
+    </w:p>
+    <w:p>
+      <w:pPr>
+        <w:numPr>
+          <w:ilvl w:val="0"/>
+          <w:numId w:val="1"/>
+        </w:numPr>
+        <w:shd w:val="clear" w:color="auto" w:fill="FFFFFF"/>
+        <w:spacing w:after="0" w:line="240" w:lineRule="auto"/>
+        <w:ind w:left="1290"/>
+        <w:rPr>
+          <w:rFonts w:ascii="Segoe UI" w:hAnsi="Segoe UI" w:cs="Segoe UI"/>
+          <w:color w:val="161616"/>
+        </w:rPr>
+      </w:pPr>
+      <w:hyperlink r:id="rId14" w:anchor="monitoring" w:history="1">
+        <w:r>
+          <w:rPr>
+            <w:rStyle w:val="Hyperlink"/>
+            <w:rFonts w:ascii="Segoe UI" w:hAnsi="Segoe UI" w:cs="Segoe UI"/>
+          </w:rPr>
+          <w:t>Monitoring</w:t>
+        </w:r>
+      </w:hyperlink>
+    </w:p>
+    <w:p>
+      <w:pPr>
+        <w:numPr>
+          <w:ilvl w:val="0"/>
+          <w:numId w:val="1"/>
+        </w:numPr>
+        <w:shd w:val="clear" w:color="auto" w:fill="FFFFFF"/>
+        <w:spacing w:after="0" w:line="240" w:lineRule="auto"/>
+        <w:ind w:left="1290"/>
+        <w:rPr>
+          <w:rFonts w:ascii="Segoe UI" w:hAnsi="Segoe UI" w:cs="Segoe UI"/>
+          <w:color w:val="161616"/>
+        </w:rPr>
+      </w:pPr>
+      <w:hyperlink r:id="rId15" w:anchor="human" w:history="1">
+        <w:r>
+          <w:rPr>
+            <w:rStyle w:val="Hyperlink"/>
+            <w:rFonts w:ascii="Segoe UI" w:hAnsi="Segoe UI" w:cs="Segoe UI"/>
+          </w:rPr>
+          <w:t>Human interaction</w:t>
+        </w:r>
+      </w:hyperlink>
+    </w:p>
+    <w:p>
+      <w:pPr>
+        <w:numPr>
+          <w:ilvl w:val="0"/>
+          <w:numId w:val="1"/>
+        </w:numPr>
+        <w:shd w:val="clear" w:color="auto" w:fill="FFFFFF"/>
+        <w:spacing w:after="0" w:line="240" w:lineRule="auto"/>
+        <w:ind w:left="1290"/>
+        <w:rPr>
+          <w:rFonts w:ascii="Segoe UI" w:hAnsi="Segoe UI" w:cs="Segoe UI"/>
+          <w:color w:val="161616"/>
+        </w:rPr>
+      </w:pPr>
+      <w:hyperlink r:id="rId16" w:anchor="aggregator" w:history="1">
+        <w:r>
+          <w:rPr>
+            <w:rStyle w:val="Hyperlink"/>
+            <w:rFonts w:ascii="Segoe UI" w:hAnsi="Segoe UI" w:cs="Segoe UI"/>
+          </w:rPr>
+          <w:t>Aggregator (stateful entities)</w:t>
+        </w:r>
+      </w:hyperlink>
+    </w:p>
+    <w:p>
+      <w:pPr>
+        <w:rPr>
+          <w:rFonts w:ascii="Segoe UI" w:hAnsi="Segoe UI" w:cs="Segoe UI"/>
+          <w:color w:val="161616"/>
+          <w:shd w:val="clear" w:color="auto" w:fill="FFFFFF"/>
+        </w:rPr>
+      </w:pPr>
+    </w:p>
+    <w:p>
+      <w:pPr>
+        <w:shd w:val="clear" w:color="auto" w:fill="FFFFFF"/>
+        <w:spacing w:before="450" w:after="270" w:line="240" w:lineRule="auto"/>
+        <w:outlineLvl w:val="2"/>
+        <w:rPr>
+          <w:rFonts w:ascii="Segoe UI" w:eastAsia="Times New Roman" w:hAnsi="Segoe UI" w:cs="Segoe UI"/>
+          <w:b/>
+          <w:bCs/>
+          <w:color w:val="161616"/>
+          <w:kern w:val="0"/>
+          <w:sz w:val="27"/>
+          <w:szCs w:val="27"/>
+          <w:u w:val="single"/>
+          <w:lang w:eastAsia="en-IN"/>
+          <w14:ligatures w14:val="none"/>
+        </w:rPr>
+      </w:pPr>
+      <w:r>
+        <w:rPr>
+          <w:rFonts w:ascii="Segoe UI" w:eastAsia="Times New Roman" w:hAnsi="Segoe UI" w:cs="Segoe UI"/>
+          <w:b/>
+          <w:bCs/>
+          <w:color w:val="161616"/>
+          <w:kern w:val="0"/>
+          <w:sz w:val="27"/>
+          <w:szCs w:val="27"/>
+          <w:u w:val="single"/>
+          <w:lang w:eastAsia="en-IN"/>
+          <w14:ligatures w14:val="none"/>
+        </w:rPr>
+        <w:t>Function chaining</w:t>
+      </w:r>
+    </w:p>
+    <w:p>
+      <w:pPr>
+        <w:shd w:val="clear" w:color="auto" w:fill="FFFFFF"/>
+        <w:spacing w:before="100" w:beforeAutospacing="1" w:after="100" w:afterAutospacing="1" w:line="240" w:lineRule="auto"/>
+        <w:rPr>
+          <w:rFonts w:ascii="Segoe UI" w:eastAsia="Times New Roman" w:hAnsi="Segoe UI" w:cs="Segoe UI"/>
+          <w:b/>
+          <w:bCs/>
+          <w:color w:val="161616"/>
+          <w:kern w:val="0"/>
+          <w:sz w:val="24"/>
+          <w:szCs w:val="24"/>
+          <w:lang w:eastAsia="en-IN"/>
+          <w14:ligatures w14:val="none"/>
+        </w:rPr>
+      </w:pPr>
+      <w:r>
+        <w:rPr>
+          <w:rFonts w:ascii="Segoe UI" w:eastAsia="Times New Roman" w:hAnsi="Segoe UI" w:cs="Segoe UI"/>
+          <w:color w:val="161616"/>
+          <w:kern w:val="0"/>
+          <w:sz w:val="24"/>
+          <w:szCs w:val="24"/>
+          <w:lang w:eastAsia="en-IN"/>
+          <w14:ligatures w14:val="none"/>
+        </w:rPr>
+        <w:t xml:space="preserve">In the function chaining pattern, a sequence of functions executes in a specific order. In this pattern, </w:t>
+      </w:r>
+      <w:r>
+        <w:rPr>
+          <w:rFonts w:ascii="Segoe UI" w:eastAsia="Times New Roman" w:hAnsi="Segoe UI" w:cs="Segoe UI"/>
+          <w:b/>
+          <w:bCs/>
+          <w:color w:val="161616"/>
+          <w:kern w:val="0"/>
+          <w:sz w:val="24"/>
+          <w:szCs w:val="24"/>
+          <w:lang w:eastAsia="en-IN"/>
+          <w14:ligatures w14:val="none"/>
+        </w:rPr>
+        <w:t>the output of one function is applied to the input of another</w:t>
+      </w:r>
+    </w:p>
+    <w:p>
+      <w:pPr>
+        <w:shd w:val="clear" w:color="auto" w:fill="FFFFFF"/>
+        <w:spacing w:before="100" w:beforeAutospacing="1" w:after="100" w:afterAutospacing="1" w:line="240" w:lineRule="auto"/>
+        <w:rPr>
+          <w:rFonts w:ascii="Segoe UI" w:eastAsia="Times New Roman" w:hAnsi="Segoe UI" w:cs="Segoe UI"/>
+          <w:color w:val="161616"/>
+          <w:kern w:val="0"/>
+          <w:sz w:val="24"/>
+          <w:szCs w:val="24"/>
+          <w:lang w:eastAsia="en-IN"/>
+          <w14:ligatures w14:val="none"/>
+        </w:rPr>
+      </w:pPr>
+      <w:r>
+        <w:rPr>
+          <w:rFonts w:ascii="Segoe UI" w:eastAsia="Times New Roman" w:hAnsi="Segoe UI" w:cs="Segoe UI"/>
+          <w:b/>
+          <w:bCs/>
+          <w:color w:val="161616"/>
+          <w:kern w:val="0"/>
+          <w:sz w:val="24"/>
+          <w:szCs w:val="24"/>
+          <w:lang w:eastAsia="en-IN"/>
+          <w14:ligatures w14:val="none"/>
+        </w:rPr>
+        <w:lastRenderedPageBreak/>
+        <w:t>function</w:t>
+      </w:r>
+      <w:r>
+        <w:rPr>
+          <w:rFonts w:ascii="Segoe UI" w:eastAsia="Times New Roman" w:hAnsi="Segoe UI" w:cs="Segoe UI"/>
+          <w:color w:val="161616"/>
+          <w:kern w:val="0"/>
+          <w:sz w:val="24"/>
+          <w:szCs w:val="24"/>
+          <w:lang w:eastAsia="en-IN"/>
+          <w14:ligatures w14:val="none"/>
+        </w:rPr>
+        <w:t>. The use of queues between each function ensures that the system stays durable and scalable, even though there is a flow of control from one function to the next.</w:t>
+      </w:r>
+    </w:p>
+    <w:p>
+      <w:pPr>
+        <w:shd w:val="clear" w:color="auto" w:fill="FFFFFF"/>
+        <w:spacing w:before="450" w:after="270" w:line="240" w:lineRule="auto"/>
+        <w:outlineLvl w:val="2"/>
+        <w:rPr>
+          <w:rFonts w:ascii="Segoe UI" w:eastAsia="Times New Roman" w:hAnsi="Segoe UI" w:cs="Segoe UI"/>
+          <w:b/>
+          <w:bCs/>
+          <w:color w:val="161616"/>
+          <w:kern w:val="0"/>
+          <w:sz w:val="26"/>
+          <w:szCs w:val="26"/>
+          <w:u w:val="single"/>
+          <w:lang w:eastAsia="en-IN"/>
+          <w14:ligatures w14:val="none"/>
+        </w:rPr>
+      </w:pPr>
+      <w:r>
+        <w:rPr>
+          <w:rFonts w:ascii="Segoe UI" w:eastAsia="Times New Roman" w:hAnsi="Segoe UI" w:cs="Segoe UI"/>
+          <w:b/>
+          <w:bCs/>
+          <w:color w:val="161616"/>
+          <w:kern w:val="0"/>
+          <w:sz w:val="26"/>
+          <w:szCs w:val="26"/>
+          <w:u w:val="single"/>
+          <w:lang w:eastAsia="en-IN"/>
+          <w14:ligatures w14:val="none"/>
+        </w:rPr>
+        <w:t>Fan out/fan in</w:t>
+      </w:r>
+    </w:p>
+    <w:p>
+      <w:pPr>
+        <w:shd w:val="clear" w:color="auto" w:fill="FFFFFF"/>
+        <w:spacing w:before="100" w:beforeAutospacing="1" w:after="100" w:afterAutospacing="1" w:line="240" w:lineRule="auto"/>
+        <w:rPr>
+          <w:rFonts w:ascii="Segoe UI" w:eastAsia="Times New Roman" w:hAnsi="Segoe UI" w:cs="Segoe UI"/>
+          <w:color w:val="161616"/>
+          <w:kern w:val="0"/>
+          <w:sz w:val="24"/>
+          <w:szCs w:val="24"/>
+          <w:lang w:eastAsia="en-IN"/>
+          <w14:ligatures w14:val="none"/>
+        </w:rPr>
+      </w:pPr>
+      <w:r>
+        <w:rPr>
+          <w:rFonts w:ascii="Segoe UI" w:eastAsia="Times New Roman" w:hAnsi="Segoe UI" w:cs="Segoe UI"/>
+          <w:color w:val="161616"/>
+          <w:kern w:val="0"/>
+          <w:sz w:val="24"/>
+          <w:szCs w:val="24"/>
+          <w:lang w:eastAsia="en-IN"/>
+          <w14:ligatures w14:val="none"/>
+        </w:rPr>
+        <w:t>In the fan out/fan in pattern, you execute multiple functions in parallel and then wait for all functions to finish. Often, some aggregation work is done on the results that are returned from the functions.</w:t>
+      </w:r>
+    </w:p>
+    <w:p>
+      <w:pPr>
+        <w:shd w:val="clear" w:color="auto" w:fill="FFFFFF"/>
+        <w:spacing w:before="480" w:after="180" w:line="240" w:lineRule="auto"/>
+        <w:outlineLvl w:val="1"/>
+        <w:rPr>
+          <w:rFonts w:ascii="Segoe UI" w:eastAsia="Times New Roman" w:hAnsi="Segoe UI" w:cs="Segoe UI"/>
+          <w:b/>
+          <w:bCs/>
+          <w:color w:val="161616"/>
+          <w:kern w:val="0"/>
+          <w:sz w:val="36"/>
+          <w:szCs w:val="36"/>
+          <w:lang w:eastAsia="en-IN"/>
+          <w14:ligatures w14:val="none"/>
+        </w:rPr>
+      </w:pPr>
+      <w:r>
+        <w:rPr>
+          <w:rFonts w:ascii="Segoe UI" w:eastAsia="Times New Roman" w:hAnsi="Segoe UI" w:cs="Segoe UI"/>
+          <w:b/>
+          <w:bCs/>
+          <w:color w:val="161616"/>
+          <w:kern w:val="0"/>
+          <w:sz w:val="36"/>
+          <w:szCs w:val="36"/>
+          <w:highlight w:val="yellow"/>
+          <w:lang w:eastAsia="en-IN"/>
+          <w14:ligatures w14:val="none"/>
+        </w:rPr>
+        <w:t>Prerequisites</w:t>
+      </w:r>
+    </w:p>
+    <w:p>
+      <w:pPr>
+        <w:pStyle w:val="NormalWeb"/>
+        <w:numPr>
+          <w:ilvl w:val="0"/>
+          <w:numId w:val="3"/>
+        </w:numPr>
+        <w:shd w:val="clear" w:color="auto" w:fill="FFFFFF"/>
+        <w:rPr>
+          <w:rFonts w:ascii="Segoe UI" w:hAnsi="Segoe UI" w:cs="Segoe UI"/>
+          <w:color w:val="161616"/>
+        </w:rPr>
+      </w:pPr>
+      <w:r>
+        <w:rPr>
+          <w:rFonts w:ascii="Segoe UI" w:hAnsi="Segoe UI" w:cs="Segoe UI"/>
+          <w:color w:val="161616"/>
+        </w:rPr>
+        <w:t>Make sure that you have the latest version of the </w:t>
+      </w:r>
+      <w:hyperlink r:id="rId17" w:history="1">
+        <w:r>
+          <w:rPr>
+            <w:rStyle w:val="Hyperlink"/>
+            <w:rFonts w:ascii="Segoe UI" w:eastAsiaTheme="majorEastAsia" w:hAnsi="Segoe UI" w:cs="Segoe UI"/>
+          </w:rPr>
+          <w:t>Azure Functions Core Tools</w:t>
+        </w:r>
+      </w:hyperlink>
+      <w:r>
+        <w:rPr>
+          <w:rFonts w:ascii="Segoe UI" w:hAnsi="Segoe UI" w:cs="Segoe UI"/>
+          <w:color w:val="161616"/>
+        </w:rPr>
+        <w:t>.</w:t>
+      </w:r>
+    </w:p>
+    <w:p>
+      <w:pPr>
+        <w:pStyle w:val="NormalWeb"/>
+        <w:numPr>
+          <w:ilvl w:val="0"/>
+          <w:numId w:val="3"/>
+        </w:numPr>
+        <w:shd w:val="clear" w:color="auto" w:fill="FFFFFF"/>
+        <w:rPr>
+          <w:rFonts w:ascii="Segoe UI" w:hAnsi="Segoe UI" w:cs="Segoe UI"/>
+          <w:color w:val="161616"/>
+        </w:rPr>
+      </w:pPr>
+      <w:r>
+        <w:rPr>
+          <w:rFonts w:ascii="Segoe UI" w:hAnsi="Segoe UI" w:cs="Segoe UI"/>
+          <w:color w:val="161616"/>
+        </w:rPr>
+        <w:t>Durable Functions require an Azure storage account. You need an Azure subscription.</w:t>
+      </w:r>
+    </w:p>
+    <w:p>
+      <w:pPr>
+        <w:pStyle w:val="NormalWeb"/>
+        <w:numPr>
+          <w:ilvl w:val="0"/>
+          <w:numId w:val="3"/>
+        </w:numPr>
+        <w:shd w:val="clear" w:color="auto" w:fill="FFFFFF"/>
+        <w:rPr>
+          <w:rFonts w:ascii="Segoe UI" w:hAnsi="Segoe UI" w:cs="Segoe UI"/>
+          <w:color w:val="161616"/>
+        </w:rPr>
+      </w:pPr>
+      <w:r>
+        <w:rPr>
+          <w:rFonts w:ascii="Segoe UI" w:hAnsi="Segoe UI" w:cs="Segoe UI"/>
+          <w:color w:val="161616"/>
+        </w:rPr>
+        <w:t>Make sure that you have version 3.1 or a later version of the </w:t>
+      </w:r>
+      <w:hyperlink r:id="rId18" w:history="1">
+        <w:r>
+          <w:rPr>
+            <w:rStyle w:val="Hyperlink"/>
+            <w:rFonts w:ascii="Segoe UI" w:eastAsiaTheme="majorEastAsia" w:hAnsi="Segoe UI" w:cs="Segoe UI"/>
+          </w:rPr>
+          <w:t>.NET Core SDK</w:t>
+        </w:r>
+      </w:hyperlink>
+      <w:r>
+        <w:rPr>
+          <w:rFonts w:ascii="Segoe UI" w:hAnsi="Segoe UI" w:cs="Segoe UI"/>
+          <w:color w:val="161616"/>
+        </w:rPr>
+        <w:t> installed.</w:t>
+      </w:r>
+    </w:p>
+    <w:p>
+      <w:pPr>
+        <w:shd w:val="clear" w:color="auto" w:fill="FFFFFF"/>
+        <w:spacing w:before="480" w:after="180" w:line="240" w:lineRule="auto"/>
+        <w:outlineLvl w:val="1"/>
+        <w:rPr>
+          <w:rFonts w:ascii="Segoe UI" w:eastAsia="Times New Roman" w:hAnsi="Segoe UI" w:cs="Segoe UI"/>
+          <w:color w:val="161616"/>
+          <w:kern w:val="0"/>
+          <w:sz w:val="24"/>
+          <w:szCs w:val="24"/>
+          <w:lang w:eastAsia="en-IN"/>
+          <w14:ligatures w14:val="none"/>
+        </w:rPr>
+      </w:pPr>
+    </w:p>
+    <w:p>
+      <w:pPr>
+        <w:rPr>
+          <w:b/>
+          <w:bCs/>
+        </w:rPr>
+      </w:pPr>
     </w:p>
     <w:sectPr>
       <w:pgSz w:w="11906" w:h="16838"/>
@@ -261,6 +898,431 @@
     </w:sectPr>
   </w:body>
 </w:document>
+</file>
+
+<file path=word/numbering.xml><?xml version="1.0" encoding="utf-8"?>
+<w:numbering xmlns:wpc="http://schemas.microsoft.com/office/word/2010/wordprocessingCanvas" xmlns:cx="http://schemas.microsoft.com/office/drawing/2014/chartex" xmlns:cx1="http://schemas.microsoft.com/office/drawing/2015/9/8/chartex" xmlns:cx2="http://schemas.microsoft.com/office/drawing/2015/10/21/chartex" xmlns:cx3="http://schemas.microsoft.com/office/drawing/2016/5/9/chartex" xmlns:cx4="http://schemas.microsoft.com/office/drawing/2016/5/10/chartex" xmlns:cx5="http://schemas.microsoft.com/office/drawing/2016/5/11/chartex" xmlns:cx6="http://schemas.microsoft.com/office/drawing/2016/5/12/chartex" xmlns:cx7="http://schemas.microsoft.com/office/drawing/2016/5/13/chartex" xmlns:cx8="http://schemas.microsoft.com/office/drawing/2016/5/14/chartex" xmlns:mc="http://schemas.openxmlformats.org/markup-compatibility/2006" xmlns:aink="http://schemas.microsoft.com/office/drawing/2016/ink" xmlns:am3d="http://schemas.microsoft.com/office/drawing/2017/model3d" xmlns:o="urn:schemas-microsoft-com:office:office" xmlns:oel="http://schemas.microsoft.com/office/2019/extlst" xmlns:r="http://schemas.openxmlformats.org/officeDocument/2006/relationships" xmlns:m="http://schemas.openxmlformats.org/officeDocument/2006/math" xmlns:v="urn:schemas-microsoft-com:vml" xmlns:wp14="http://schemas.microsoft.com/office/word/2010/wordprocessingDrawing" xmlns:wp="http://schemas.openxmlformats.org/drawingml/2006/wordprocessingDrawing" xmlns:w10="urn:schemas-microsoft-com:office:word" xmlns:w="http://schemas.openxmlformats.org/wordprocessingml/2006/main" xmlns:w14="http://schemas.microsoft.com/office/word/2010/wordml" xmlns:w15="http://schemas.microsoft.com/office/word/2012/wordml" xmlns:w16cex="http://schemas.microsoft.com/office/word/2018/wordml/cex" xmlns:w16cid="http://schemas.microsoft.com/office/word/2016/wordml/cid" xmlns:w16="http://schemas.microsoft.com/office/word/2018/wordml" xmlns:w16du="http://schemas.microsoft.com/office/word/2023/wordml/word16du" xmlns:w16sdtdh="http://schemas.microsoft.com/office/word/2020/wordml/sdtdatahash" xmlns:w16se="http://schemas.microsoft.com/office/word/2015/wordml/symex" xmlns:wpg="http://schemas.microsoft.com/office/word/2010/wordprocessingGroup" xmlns:wpi="http://schemas.microsoft.com/office/word/2010/wordprocessingInk" xmlns:wne="http://schemas.microsoft.com/office/word/2006/wordml" xmlns:wps="http://schemas.microsoft.com/office/word/2010/wordprocessingShape" mc:Ignorable="w14 w15 w16se w16cid w16 w16cex w16sdtdh w16du wp14">
+  <w:abstractNum w:abstractNumId="0" w15:restartNumberingAfterBreak="0">
+    <w:nsid w:val="1029296B"/>
+    <w:multiLevelType w:val="hybridMultilevel"/>
+    <w:tmpl w:val="5420CB40"/>
+    <w:lvl w:ilvl="0" w:tplc="4009000B">
+      <w:start w:val="1"/>
+      <w:numFmt w:val="bullet"/>
+      <w:lvlText w:val=""/>
+      <w:lvlJc w:val="left"/>
+      <w:pPr>
+        <w:ind w:left="720" w:hanging="360"/>
+      </w:pPr>
+      <w:rPr>
+        <w:rFonts w:ascii="Wingdings" w:hAnsi="Wingdings" w:hint="default"/>
+      </w:rPr>
+    </w:lvl>
+    <w:lvl w:ilvl="1" w:tplc="40090003" w:tentative="1">
+      <w:start w:val="1"/>
+      <w:numFmt w:val="bullet"/>
+      <w:lvlText w:val="o"/>
+      <w:lvlJc w:val="left"/>
+      <w:pPr>
+        <w:ind w:left="1440" w:hanging="360"/>
+      </w:pPr>
+      <w:rPr>
+        <w:rFonts w:ascii="Courier New" w:hAnsi="Courier New" w:cs="Courier New" w:hint="default"/>
+      </w:rPr>
+    </w:lvl>
+    <w:lvl w:ilvl="2" w:tplc="40090005" w:tentative="1">
+      <w:start w:val="1"/>
+      <w:numFmt w:val="bullet"/>
+      <w:lvlText w:val=""/>
+      <w:lvlJc w:val="left"/>
+      <w:pPr>
+        <w:ind w:left="2160" w:hanging="360"/>
+      </w:pPr>
+      <w:rPr>
+        <w:rFonts w:ascii="Wingdings" w:hAnsi="Wingdings" w:hint="default"/>
+      </w:rPr>
+    </w:lvl>
+    <w:lvl w:ilvl="3" w:tplc="40090001" w:tentative="1">
+      <w:start w:val="1"/>
+      <w:numFmt w:val="bullet"/>
+      <w:lvlText w:val=""/>
+      <w:lvlJc w:val="left"/>
+      <w:pPr>
+        <w:ind w:left="2880" w:hanging="360"/>
+      </w:pPr>
+      <w:rPr>
+        <w:rFonts w:ascii="Symbol" w:hAnsi="Symbol" w:hint="default"/>
+      </w:rPr>
+    </w:lvl>
+    <w:lvl w:ilvl="4" w:tplc="40090003" w:tentative="1">
+      <w:start w:val="1"/>
+      <w:numFmt w:val="bullet"/>
+      <w:lvlText w:val="o"/>
+      <w:lvlJc w:val="left"/>
+      <w:pPr>
+        <w:ind w:left="3600" w:hanging="360"/>
+      </w:pPr>
+      <w:rPr>
+        <w:rFonts w:ascii="Courier New" w:hAnsi="Courier New" w:cs="Courier New" w:hint="default"/>
+      </w:rPr>
+    </w:lvl>
+    <w:lvl w:ilvl="5" w:tplc="40090005" w:tentative="1">
+      <w:start w:val="1"/>
+      <w:numFmt w:val="bullet"/>
+      <w:lvlText w:val=""/>
+      <w:lvlJc w:val="left"/>
+      <w:pPr>
+        <w:ind w:left="4320" w:hanging="360"/>
+      </w:pPr>
+      <w:rPr>
+        <w:rFonts w:ascii="Wingdings" w:hAnsi="Wingdings" w:hint="default"/>
+      </w:rPr>
+    </w:lvl>
+    <w:lvl w:ilvl="6" w:tplc="40090001" w:tentative="1">
+      <w:start w:val="1"/>
+      <w:numFmt w:val="bullet"/>
+      <w:lvlText w:val=""/>
+      <w:lvlJc w:val="left"/>
+      <w:pPr>
+        <w:ind w:left="5040" w:hanging="360"/>
+      </w:pPr>
+      <w:rPr>
+        <w:rFonts w:ascii="Symbol" w:hAnsi="Symbol" w:hint="default"/>
+      </w:rPr>
+    </w:lvl>
+    <w:lvl w:ilvl="7" w:tplc="40090003" w:tentative="1">
+      <w:start w:val="1"/>
+      <w:numFmt w:val="bullet"/>
+      <w:lvlText w:val="o"/>
+      <w:lvlJc w:val="left"/>
+      <w:pPr>
+        <w:ind w:left="5760" w:hanging="360"/>
+      </w:pPr>
+      <w:rPr>
+        <w:rFonts w:ascii="Courier New" w:hAnsi="Courier New" w:cs="Courier New" w:hint="default"/>
+      </w:rPr>
+    </w:lvl>
+    <w:lvl w:ilvl="8" w:tplc="40090005" w:tentative="1">
+      <w:start w:val="1"/>
+      <w:numFmt w:val="bullet"/>
+      <w:lvlText w:val=""/>
+      <w:lvlJc w:val="left"/>
+      <w:pPr>
+        <w:ind w:left="6480" w:hanging="360"/>
+      </w:pPr>
+      <w:rPr>
+        <w:rFonts w:ascii="Wingdings" w:hAnsi="Wingdings" w:hint="default"/>
+      </w:rPr>
+    </w:lvl>
+  </w:abstractNum>
+  <w:abstractNum w:abstractNumId="1" w15:restartNumberingAfterBreak="0">
+    <w:nsid w:val="25B96E3D"/>
+    <w:multiLevelType w:val="multilevel"/>
+    <w:tmpl w:val="D46AA794"/>
+    <w:lvl w:ilvl="0">
+      <w:start w:val="1"/>
+      <w:numFmt w:val="bullet"/>
+      <w:lvlText w:val=""/>
+      <w:lvlJc w:val="left"/>
+      <w:pPr>
+        <w:tabs>
+          <w:tab w:val="num" w:pos="720"/>
+        </w:tabs>
+        <w:ind w:left="720" w:hanging="360"/>
+      </w:pPr>
+      <w:rPr>
+        <w:rFonts w:ascii="Symbol" w:hAnsi="Symbol" w:hint="default"/>
+        <w:sz w:val="20"/>
+      </w:rPr>
+    </w:lvl>
+    <w:lvl w:ilvl="1" w:tentative="1">
+      <w:start w:val="1"/>
+      <w:numFmt w:val="bullet"/>
+      <w:lvlText w:val="o"/>
+      <w:lvlJc w:val="left"/>
+      <w:pPr>
+        <w:tabs>
+          <w:tab w:val="num" w:pos="1440"/>
+        </w:tabs>
+        <w:ind w:left="1440" w:hanging="360"/>
+      </w:pPr>
+      <w:rPr>
+        <w:rFonts w:ascii="Courier New" w:hAnsi="Courier New" w:hint="default"/>
+        <w:sz w:val="20"/>
+      </w:rPr>
+    </w:lvl>
+    <w:lvl w:ilvl="2" w:tentative="1">
+      <w:start w:val="1"/>
+      <w:numFmt w:val="bullet"/>
+      <w:lvlText w:val=""/>
+      <w:lvlJc w:val="left"/>
+      <w:pPr>
+        <w:tabs>
+          <w:tab w:val="num" w:pos="2160"/>
+        </w:tabs>
+        <w:ind w:left="2160" w:hanging="360"/>
+      </w:pPr>
+      <w:rPr>
+        <w:rFonts w:ascii="Wingdings" w:hAnsi="Wingdings" w:hint="default"/>
+        <w:sz w:val="20"/>
+      </w:rPr>
+    </w:lvl>
+    <w:lvl w:ilvl="3" w:tentative="1">
+      <w:start w:val="1"/>
+      <w:numFmt w:val="bullet"/>
+      <w:lvlText w:val=""/>
+      <w:lvlJc w:val="left"/>
+      <w:pPr>
+        <w:tabs>
+          <w:tab w:val="num" w:pos="2880"/>
+        </w:tabs>
+        <w:ind w:left="2880" w:hanging="360"/>
+      </w:pPr>
+      <w:rPr>
+        <w:rFonts w:ascii="Wingdings" w:hAnsi="Wingdings" w:hint="default"/>
+        <w:sz w:val="20"/>
+      </w:rPr>
+    </w:lvl>
+    <w:lvl w:ilvl="4" w:tentative="1">
+      <w:start w:val="1"/>
+      <w:numFmt w:val="bullet"/>
+      <w:lvlText w:val=""/>
+      <w:lvlJc w:val="left"/>
+      <w:pPr>
+        <w:tabs>
+          <w:tab w:val="num" w:pos="3600"/>
+        </w:tabs>
+        <w:ind w:left="3600" w:hanging="360"/>
+      </w:pPr>
+      <w:rPr>
+        <w:rFonts w:ascii="Wingdings" w:hAnsi="Wingdings" w:hint="default"/>
+        <w:sz w:val="20"/>
+      </w:rPr>
+    </w:lvl>
+    <w:lvl w:ilvl="5" w:tentative="1">
+      <w:start w:val="1"/>
+      <w:numFmt w:val="bullet"/>
+      <w:lvlText w:val=""/>
+      <w:lvlJc w:val="left"/>
+      <w:pPr>
+        <w:tabs>
+          <w:tab w:val="num" w:pos="4320"/>
+        </w:tabs>
+        <w:ind w:left="4320" w:hanging="360"/>
+      </w:pPr>
+      <w:rPr>
+        <w:rFonts w:ascii="Wingdings" w:hAnsi="Wingdings" w:hint="default"/>
+        <w:sz w:val="20"/>
+      </w:rPr>
+    </w:lvl>
+    <w:lvl w:ilvl="6" w:tentative="1">
+      <w:start w:val="1"/>
+      <w:numFmt w:val="bullet"/>
+      <w:lvlText w:val=""/>
+      <w:lvlJc w:val="left"/>
+      <w:pPr>
+        <w:tabs>
+          <w:tab w:val="num" w:pos="5040"/>
+        </w:tabs>
+        <w:ind w:left="5040" w:hanging="360"/>
+      </w:pPr>
+      <w:rPr>
+        <w:rFonts w:ascii="Wingdings" w:hAnsi="Wingdings" w:hint="default"/>
+        <w:sz w:val="20"/>
+      </w:rPr>
+    </w:lvl>
+    <w:lvl w:ilvl="7" w:tentative="1">
+      <w:start w:val="1"/>
+      <w:numFmt w:val="bullet"/>
+      <w:lvlText w:val=""/>
+      <w:lvlJc w:val="left"/>
+      <w:pPr>
+        <w:tabs>
+          <w:tab w:val="num" w:pos="5760"/>
+        </w:tabs>
+        <w:ind w:left="5760" w:hanging="360"/>
+      </w:pPr>
+      <w:rPr>
+        <w:rFonts w:ascii="Wingdings" w:hAnsi="Wingdings" w:hint="default"/>
+        <w:sz w:val="20"/>
+      </w:rPr>
+    </w:lvl>
+    <w:lvl w:ilvl="8" w:tentative="1">
+      <w:start w:val="1"/>
+      <w:numFmt w:val="bullet"/>
+      <w:lvlText w:val=""/>
+      <w:lvlJc w:val="left"/>
+      <w:pPr>
+        <w:tabs>
+          <w:tab w:val="num" w:pos="6480"/>
+        </w:tabs>
+        <w:ind w:left="6480" w:hanging="360"/>
+      </w:pPr>
+      <w:rPr>
+        <w:rFonts w:ascii="Wingdings" w:hAnsi="Wingdings" w:hint="default"/>
+        <w:sz w:val="20"/>
+      </w:rPr>
+    </w:lvl>
+  </w:abstractNum>
+  <w:abstractNum w:abstractNumId="2" w15:restartNumberingAfterBreak="0">
+    <w:nsid w:val="297A7823"/>
+    <w:multiLevelType w:val="multilevel"/>
+    <w:tmpl w:val="66DEC716"/>
+    <w:lvl w:ilvl="0">
+      <w:start w:val="1"/>
+      <w:numFmt w:val="bullet"/>
+      <w:lvlText w:val=""/>
+      <w:lvlJc w:val="left"/>
+      <w:pPr>
+        <w:tabs>
+          <w:tab w:val="num" w:pos="-540"/>
+        </w:tabs>
+        <w:ind w:left="-540" w:hanging="360"/>
+      </w:pPr>
+      <w:rPr>
+        <w:rFonts w:ascii="Symbol" w:hAnsi="Symbol" w:hint="default"/>
+        <w:sz w:val="20"/>
+      </w:rPr>
+    </w:lvl>
+    <w:lvl w:ilvl="1" w:tentative="1">
+      <w:start w:val="1"/>
+      <w:numFmt w:val="bullet"/>
+      <w:lvlText w:val="o"/>
+      <w:lvlJc w:val="left"/>
+      <w:pPr>
+        <w:tabs>
+          <w:tab w:val="num" w:pos="180"/>
+        </w:tabs>
+        <w:ind w:left="180" w:hanging="360"/>
+      </w:pPr>
+      <w:rPr>
+        <w:rFonts w:ascii="Courier New" w:hAnsi="Courier New" w:hint="default"/>
+        <w:sz w:val="20"/>
+      </w:rPr>
+    </w:lvl>
+    <w:lvl w:ilvl="2" w:tentative="1">
+      <w:start w:val="1"/>
+      <w:numFmt w:val="bullet"/>
+      <w:lvlText w:val=""/>
+      <w:lvlJc w:val="left"/>
+      <w:pPr>
+        <w:tabs>
+          <w:tab w:val="num" w:pos="900"/>
+        </w:tabs>
+        <w:ind w:left="900" w:hanging="360"/>
+      </w:pPr>
+      <w:rPr>
+        <w:rFonts w:ascii="Wingdings" w:hAnsi="Wingdings" w:hint="default"/>
+        <w:sz w:val="20"/>
+      </w:rPr>
+    </w:lvl>
+    <w:lvl w:ilvl="3" w:tentative="1">
+      <w:start w:val="1"/>
+      <w:numFmt w:val="bullet"/>
+      <w:lvlText w:val=""/>
+      <w:lvlJc w:val="left"/>
+      <w:pPr>
+        <w:tabs>
+          <w:tab w:val="num" w:pos="1620"/>
+        </w:tabs>
+        <w:ind w:left="1620" w:hanging="360"/>
+      </w:pPr>
+      <w:rPr>
+        <w:rFonts w:ascii="Wingdings" w:hAnsi="Wingdings" w:hint="default"/>
+        <w:sz w:val="20"/>
+      </w:rPr>
+    </w:lvl>
+    <w:lvl w:ilvl="4" w:tentative="1">
+      <w:start w:val="1"/>
+      <w:numFmt w:val="bullet"/>
+      <w:lvlText w:val=""/>
+      <w:lvlJc w:val="left"/>
+      <w:pPr>
+        <w:tabs>
+          <w:tab w:val="num" w:pos="2340"/>
+        </w:tabs>
+        <w:ind w:left="2340" w:hanging="360"/>
+      </w:pPr>
+      <w:rPr>
+        <w:rFonts w:ascii="Wingdings" w:hAnsi="Wingdings" w:hint="default"/>
+        <w:sz w:val="20"/>
+      </w:rPr>
+    </w:lvl>
+    <w:lvl w:ilvl="5" w:tentative="1">
+      <w:start w:val="1"/>
+      <w:numFmt w:val="bullet"/>
+      <w:lvlText w:val=""/>
+      <w:lvlJc w:val="left"/>
+      <w:pPr>
+        <w:tabs>
+          <w:tab w:val="num" w:pos="3060"/>
+        </w:tabs>
+        <w:ind w:left="3060" w:hanging="360"/>
+      </w:pPr>
+      <w:rPr>
+        <w:rFonts w:ascii="Wingdings" w:hAnsi="Wingdings" w:hint="default"/>
+        <w:sz w:val="20"/>
+      </w:rPr>
+    </w:lvl>
+    <w:lvl w:ilvl="6" w:tentative="1">
+      <w:start w:val="1"/>
+      <w:numFmt w:val="bullet"/>
+      <w:lvlText w:val=""/>
+      <w:lvlJc w:val="left"/>
+      <w:pPr>
+        <w:tabs>
+          <w:tab w:val="num" w:pos="3780"/>
+        </w:tabs>
+        <w:ind w:left="3780" w:hanging="360"/>
+      </w:pPr>
+      <w:rPr>
+        <w:rFonts w:ascii="Wingdings" w:hAnsi="Wingdings" w:hint="default"/>
+        <w:sz w:val="20"/>
+      </w:rPr>
+    </w:lvl>
+    <w:lvl w:ilvl="7" w:tentative="1">
+      <w:start w:val="1"/>
+      <w:numFmt w:val="bullet"/>
+      <w:lvlText w:val=""/>
+      <w:lvlJc w:val="left"/>
+      <w:pPr>
+        <w:tabs>
+          <w:tab w:val="num" w:pos="4500"/>
+        </w:tabs>
+        <w:ind w:left="4500" w:hanging="360"/>
+      </w:pPr>
+      <w:rPr>
+        <w:rFonts w:ascii="Wingdings" w:hAnsi="Wingdings" w:hint="default"/>
+        <w:sz w:val="20"/>
+      </w:rPr>
+    </w:lvl>
+    <w:lvl w:ilvl="8" w:tentative="1">
+      <w:start w:val="1"/>
+      <w:numFmt w:val="bullet"/>
+      <w:lvlText w:val=""/>
+      <w:lvlJc w:val="left"/>
+      <w:pPr>
+        <w:tabs>
+          <w:tab w:val="num" w:pos="5220"/>
+        </w:tabs>
+        <w:ind w:left="5220" w:hanging="360"/>
+      </w:pPr>
+      <w:rPr>
+        <w:rFonts w:ascii="Wingdings" w:hAnsi="Wingdings" w:hint="default"/>
+        <w:sz w:val="20"/>
+      </w:rPr>
+    </w:lvl>
+  </w:abstractNum>
+  <w:num w:numId="1" w16cid:durableId="1111709554">
+    <w:abstractNumId w:val="1"/>
+  </w:num>
+  <w:num w:numId="2" w16cid:durableId="379674429">
+    <w:abstractNumId w:val="2"/>
+  </w:num>
+  <w:num w:numId="3" w16cid:durableId="901018374">
+    <w:abstractNumId w:val="0"/>
+  </w:num>
+</w:numbering>
 </file>
 
 <file path=word/styles.xml><?xml version="1.0" encoding="utf-8"?>
@@ -691,7 +1753,6 @@
     <w:next w:val="Normal"/>
     <w:link w:val="Heading2Char"/>
     <w:uiPriority w:val="9"/>
-    <w:semiHidden/>
     <w:unhideWhenUsed/>
     <w:qFormat/>
     <w:rsid w:val="009168BA"/>
@@ -714,7 +1775,6 @@
     <w:next w:val="Normal"/>
     <w:link w:val="Heading3Char"/>
     <w:uiPriority w:val="9"/>
-    <w:semiHidden/>
     <w:unhideWhenUsed/>
     <w:qFormat/>
     <w:rsid w:val="009168BA"/>
@@ -908,7 +1968,6 @@
     <w:basedOn w:val="DefaultParagraphFont"/>
     <w:link w:val="Heading2"/>
     <w:uiPriority w:val="9"/>
-    <w:semiHidden/>
     <w:rsid w:val="009168BA"/>
     <w:rPr>
       <w:rFonts w:asciiTheme="majorHAnsi" w:eastAsiaTheme="majorEastAsia" w:hAnsiTheme="majorHAnsi" w:cstheme="majorBidi"/>
@@ -922,7 +1981,6 @@
     <w:basedOn w:val="DefaultParagraphFont"/>
     <w:link w:val="Heading3"/>
     <w:uiPriority w:val="9"/>
-    <w:semiHidden/>
     <w:rsid w:val="009168BA"/>
     <w:rPr>
       <w:rFonts w:eastAsiaTheme="majorEastAsia" w:cstheme="majorBidi"/>
@@ -1208,6 +2266,29 @@
     <w:rsid w:val="00AB79B1"/>
     <w:rPr>
       <w:color w:val="0000FF"/>
+      <w:u w:val="single"/>
+    </w:rPr>
+  </w:style>
+  <w:style w:type="character" w:styleId="Emphasis">
+    <w:name w:val="Emphasis"/>
+    <w:basedOn w:val="DefaultParagraphFont"/>
+    <w:uiPriority w:val="20"/>
+    <w:qFormat/>
+    <w:rsid w:val="003E59EE"/>
+    <w:rPr>
+      <w:i/>
+      <w:iCs/>
+    </w:rPr>
+  </w:style>
+  <w:style w:type="character" w:styleId="FollowedHyperlink">
+    <w:name w:val="FollowedHyperlink"/>
+    <w:basedOn w:val="DefaultParagraphFont"/>
+    <w:uiPriority w:val="99"/>
+    <w:semiHidden/>
+    <w:unhideWhenUsed/>
+    <w:rsid w:val="00FF13FB"/>
+    <w:rPr>
+      <w:color w:val="96607D" w:themeColor="followedHyperlink"/>
       <w:u w:val="single"/>
     </w:rPr>
   </w:style>

</xml_diff>